<commit_message>
documentatie, adaugat atacurile de ap flood si dns hijacking
</commit_message>
<xml_diff>
--- a/Documentatie.docx
+++ b/Documentatie.docx
@@ -2555,7 +2555,7 @@
         </w:numPr>
         <w:suppressLineNumbers w:val="0"/>
         <w:spacing w:before="0" w:beforeAutospacing="0" w:after="0" w:afterAutospacing="0"/>
-        <w:ind w:right="0" w:rightChars="0"/>
+        <w:ind w:left="200" w:leftChars="0" w:right="0" w:rightChars="0"/>
         <w:rPr>
           <w:rFonts w:hint="default" w:ascii="Times New Roman" w:hAnsi="Times New Roman" w:cs="Times New Roman"/>
           <w:b/>
@@ -2571,6 +2571,7 @@
         <w:keepLines w:val="0"/>
         <w:widowControl/>
         <w:numPr>
+          <w:ilvl w:val="0"/>
           <w:numId w:val="0"/>
         </w:numPr>
         <w:suppressLineNumbers w:val="0"/>
@@ -2710,6 +2711,7 @@
         <w:keepLines w:val="0"/>
         <w:widowControl/>
         <w:numPr>
+          <w:ilvl w:val="0"/>
           <w:numId w:val="0"/>
         </w:numPr>
         <w:suppressLineNumbers w:val="0"/>
@@ -2730,6 +2732,7 @@
         <w:keepLines w:val="0"/>
         <w:widowControl/>
         <w:numPr>
+          <w:ilvl w:val="0"/>
           <w:numId w:val="0"/>
         </w:numPr>
         <w:suppressLineNumbers w:val="0"/>
@@ -2750,6 +2753,7 @@
         <w:keepLines w:val="0"/>
         <w:widowControl/>
         <w:numPr>
+          <w:ilvl w:val="0"/>
           <w:numId w:val="0"/>
         </w:numPr>
         <w:suppressLineNumbers w:val="0"/>
@@ -2770,6 +2774,7 @@
         <w:keepLines w:val="0"/>
         <w:widowControl/>
         <w:numPr>
+          <w:ilvl w:val="0"/>
           <w:numId w:val="0"/>
         </w:numPr>
         <w:suppressLineNumbers w:val="0"/>
@@ -2790,6 +2795,7 @@
         <w:keepLines w:val="0"/>
         <w:widowControl/>
         <w:numPr>
+          <w:ilvl w:val="0"/>
           <w:numId w:val="0"/>
         </w:numPr>
         <w:suppressLineNumbers w:val="0"/>
@@ -2810,6 +2816,7 @@
         <w:keepLines w:val="0"/>
         <w:widowControl/>
         <w:numPr>
+          <w:ilvl w:val="0"/>
           <w:numId w:val="0"/>
         </w:numPr>
         <w:suppressLineNumbers w:val="0"/>
@@ -2830,6 +2837,7 @@
         <w:keepLines w:val="0"/>
         <w:widowControl/>
         <w:numPr>
+          <w:ilvl w:val="0"/>
           <w:numId w:val="0"/>
         </w:numPr>
         <w:suppressLineNumbers w:val="0"/>
@@ -2850,6 +2858,7 @@
         <w:keepLines w:val="0"/>
         <w:widowControl/>
         <w:numPr>
+          <w:ilvl w:val="0"/>
           <w:numId w:val="0"/>
         </w:numPr>
         <w:suppressLineNumbers w:val="0"/>
@@ -2870,6 +2879,7 @@
         <w:keepLines w:val="0"/>
         <w:widowControl/>
         <w:numPr>
+          <w:ilvl w:val="0"/>
           <w:numId w:val="0"/>
         </w:numPr>
         <w:suppressLineNumbers w:val="0"/>
@@ -2890,6 +2900,7 @@
         <w:keepLines w:val="0"/>
         <w:widowControl/>
         <w:numPr>
+          <w:ilvl w:val="0"/>
           <w:numId w:val="0"/>
         </w:numPr>
         <w:suppressLineNumbers w:val="0"/>
@@ -2947,6 +2958,7 @@
         <w:keepLines w:val="0"/>
         <w:widowControl/>
         <w:numPr>
+          <w:ilvl w:val="0"/>
           <w:numId w:val="0"/>
         </w:numPr>
         <w:suppressLineNumbers w:val="0"/>
@@ -2971,6 +2983,7 @@
         <w:keepLines w:val="0"/>
         <w:widowControl/>
         <w:numPr>
+          <w:ilvl w:val="0"/>
           <w:numId w:val="0"/>
         </w:numPr>
         <w:suppressLineNumbers w:val="0"/>
@@ -3022,6 +3035,17 @@
           <w:lang w:val="en-US" w:eastAsia="zh-CN" w:bidi="ar"/>
         </w:rPr>
         <w:tab/>
+      </w:r>
+      <w:r>
+        <w:rPr>
+          <w:rFonts w:hint="default" w:ascii="Times New Roman" w:hAnsi="Times New Roman" w:eastAsia="SimSun" w:cs="Times New Roman"/>
+          <w:b w:val="0"/>
+          <w:bCs w:val="0"/>
+          <w:kern w:val="0"/>
+          <w:sz w:val="24"/>
+          <w:szCs w:val="24"/>
+          <w:lang w:val="en-US" w:eastAsia="zh-CN" w:bidi="ar"/>
+        </w:rPr>
         <w:t>Utilizator – Persoană care interacționează intenționat cu ESP32.</w:t>
       </w:r>
       <w:r>
@@ -3047,6 +3071,17 @@
           <w:lang w:val="en-US" w:eastAsia="zh-CN" w:bidi="ar"/>
         </w:rPr>
         <w:tab/>
+      </w:r>
+      <w:r>
+        <w:rPr>
+          <w:rFonts w:hint="default" w:ascii="Times New Roman" w:hAnsi="Times New Roman" w:eastAsia="SimSun" w:cs="Times New Roman"/>
+          <w:b w:val="0"/>
+          <w:bCs w:val="0"/>
+          <w:kern w:val="0"/>
+          <w:sz w:val="24"/>
+          <w:szCs w:val="24"/>
+          <w:lang w:val="en-US" w:eastAsia="zh-CN" w:bidi="ar"/>
+        </w:rPr>
         <w:t>Victimă (Utilizator neavizat) – Persoană care se conectează la ESP32 crezând că este o rețea legitimă.</w:t>
       </w:r>
       <w:r>
@@ -3072,6 +3107,17 @@
           <w:lang w:val="en-US" w:eastAsia="zh-CN" w:bidi="ar"/>
         </w:rPr>
         <w:tab/>
+      </w:r>
+      <w:r>
+        <w:rPr>
+          <w:rFonts w:hint="default" w:ascii="Times New Roman" w:hAnsi="Times New Roman" w:eastAsia="SimSun" w:cs="Times New Roman"/>
+          <w:b w:val="0"/>
+          <w:bCs w:val="0"/>
+          <w:kern w:val="0"/>
+          <w:sz w:val="24"/>
+          <w:szCs w:val="24"/>
+          <w:lang w:val="en-US" w:eastAsia="zh-CN" w:bidi="ar"/>
+        </w:rPr>
         <w:t>ESP32 – dispozitivul ce oferă funcționalitățile descrise.</w:t>
       </w:r>
     </w:p>
@@ -3102,21 +3148,7 @@
           <w:szCs w:val="24"/>
           <w:lang w:val="en-US" w:eastAsia="zh-CN" w:bidi="ar"/>
         </w:rPr>
-        <w:t>Cazuri de utilizare și fluxuri det</w:t>
-      </w:r>
-      <w:bookmarkStart w:id="0" w:name="_GoBack"/>
-      <w:bookmarkEnd w:id="0"/>
-      <w:r>
-        <w:rPr>
-          <w:rFonts w:hint="default" w:ascii="Times New Roman" w:hAnsi="Times New Roman" w:eastAsia="SimSun" w:cs="Times New Roman"/>
-          <w:b/>
-          <w:bCs/>
-          <w:kern w:val="0"/>
-          <w:sz w:val="24"/>
-          <w:szCs w:val="24"/>
-          <w:lang w:val="en-US" w:eastAsia="zh-CN" w:bidi="ar"/>
-        </w:rPr>
-        <w:t>aliate:</w:t>
+        <w:t>Cazuri de utilizare și fluxuri detaliate:</w:t>
       </w:r>
     </w:p>
     <w:p>
@@ -3162,6 +3194,7 @@
         <w:keepLines w:val="0"/>
         <w:widowControl/>
         <w:numPr>
+          <w:ilvl w:val="0"/>
           <w:numId w:val="0"/>
         </w:numPr>
         <w:suppressLineNumbers w:val="0"/>
@@ -3302,6 +3335,17 @@
           <w:lang w:val="en-US" w:eastAsia="zh-CN" w:bidi="ar"/>
         </w:rPr>
         <w:tab/>
+      </w:r>
+      <w:r>
+        <w:rPr>
+          <w:rFonts w:hint="default" w:ascii="Times New Roman" w:hAnsi="Times New Roman" w:eastAsia="SimSun" w:cs="Times New Roman"/>
+          <w:b w:val="0"/>
+          <w:bCs w:val="0"/>
+          <w:kern w:val="0"/>
+          <w:sz w:val="24"/>
+          <w:szCs w:val="24"/>
+          <w:lang w:val="en-US" w:eastAsia="zh-CN" w:bidi="ar"/>
+        </w:rPr>
         <w:t>Utilizatorul caută rețele Wi-Fi.</w:t>
       </w:r>
       <w:r>
@@ -3327,6 +3371,17 @@
           <w:lang w:val="en-US" w:eastAsia="zh-CN" w:bidi="ar"/>
         </w:rPr>
         <w:tab/>
+      </w:r>
+      <w:r>
+        <w:rPr>
+          <w:rFonts w:hint="default" w:ascii="Times New Roman" w:hAnsi="Times New Roman" w:eastAsia="SimSun" w:cs="Times New Roman"/>
+          <w:b w:val="0"/>
+          <w:bCs w:val="0"/>
+          <w:kern w:val="0"/>
+          <w:sz w:val="24"/>
+          <w:szCs w:val="24"/>
+          <w:lang w:val="en-US" w:eastAsia="zh-CN" w:bidi="ar"/>
+        </w:rPr>
         <w:t>Identifică rețeaua Wi-Fi generată de ESP32.</w:t>
       </w:r>
       <w:r>
@@ -3352,6 +3407,17 @@
           <w:lang w:val="en-US" w:eastAsia="zh-CN" w:bidi="ar"/>
         </w:rPr>
         <w:tab/>
+      </w:r>
+      <w:r>
+        <w:rPr>
+          <w:rFonts w:hint="default" w:ascii="Times New Roman" w:hAnsi="Times New Roman" w:eastAsia="SimSun" w:cs="Times New Roman"/>
+          <w:b w:val="0"/>
+          <w:bCs w:val="0"/>
+          <w:kern w:val="0"/>
+          <w:sz w:val="24"/>
+          <w:szCs w:val="24"/>
+          <w:lang w:val="en-US" w:eastAsia="zh-CN" w:bidi="ar"/>
+        </w:rPr>
         <w:t>Se conectează la rețea.</w:t>
       </w:r>
       <w:r>
@@ -3605,6 +3671,17 @@
           <w:lang w:val="en-US" w:eastAsia="zh-CN" w:bidi="ar"/>
         </w:rPr>
         <w:tab/>
+      </w:r>
+      <w:r>
+        <w:rPr>
+          <w:rFonts w:hint="default" w:ascii="Times New Roman" w:hAnsi="Times New Roman" w:eastAsia="SimSun" w:cs="Times New Roman"/>
+          <w:b w:val="0"/>
+          <w:bCs w:val="0"/>
+          <w:kern w:val="0"/>
+          <w:sz w:val="24"/>
+          <w:szCs w:val="24"/>
+          <w:lang w:val="en-US" w:eastAsia="zh-CN" w:bidi="ar"/>
+        </w:rPr>
         <w:t>Utilizatorul deschide un browser web.</w:t>
       </w:r>
       <w:r>
@@ -3630,6 +3707,17 @@
           <w:lang w:val="en-US" w:eastAsia="zh-CN" w:bidi="ar"/>
         </w:rPr>
         <w:tab/>
+      </w:r>
+      <w:r>
+        <w:rPr>
+          <w:rFonts w:hint="default" w:ascii="Times New Roman" w:hAnsi="Times New Roman" w:eastAsia="SimSun" w:cs="Times New Roman"/>
+          <w:b w:val="0"/>
+          <w:bCs w:val="0"/>
+          <w:kern w:val="0"/>
+          <w:sz w:val="24"/>
+          <w:szCs w:val="24"/>
+          <w:lang w:val="en-US" w:eastAsia="zh-CN" w:bidi="ar"/>
+        </w:rPr>
         <w:t>Introduce manual adresa IP a ESP32 (ex: 192.168.4.1).</w:t>
       </w:r>
       <w:r>
@@ -3902,6 +3990,17 @@
           <w:lang w:val="en-US" w:eastAsia="zh-CN" w:bidi="ar"/>
         </w:rPr>
         <w:tab/>
+      </w:r>
+      <w:r>
+        <w:rPr>
+          <w:rFonts w:hint="default" w:ascii="Times New Roman" w:hAnsi="Times New Roman" w:eastAsia="SimSun" w:cs="Times New Roman"/>
+          <w:b w:val="0"/>
+          <w:bCs w:val="0"/>
+          <w:kern w:val="0"/>
+          <w:sz w:val="24"/>
+          <w:szCs w:val="24"/>
+          <w:lang w:val="en-US" w:eastAsia="zh-CN" w:bidi="ar"/>
+        </w:rPr>
         <w:t>Utilizatorul are opțiuni clare prezentate în interfață:</w:t>
       </w:r>
       <w:r>
@@ -3927,6 +4026,17 @@
           <w:lang w:val="en-US" w:eastAsia="zh-CN" w:bidi="ar"/>
         </w:rPr>
         <w:tab/>
+      </w:r>
+      <w:r>
+        <w:rPr>
+          <w:rFonts w:hint="default" w:ascii="Times New Roman" w:hAnsi="Times New Roman" w:eastAsia="SimSun" w:cs="Times New Roman"/>
+          <w:b w:val="0"/>
+          <w:bCs w:val="0"/>
+          <w:kern w:val="0"/>
+          <w:sz w:val="24"/>
+          <w:szCs w:val="24"/>
+          <w:lang w:val="en-US" w:eastAsia="zh-CN" w:bidi="ar"/>
+        </w:rPr>
         <w:t>Poate să activeze atacul AP Flood.</w:t>
       </w:r>
       <w:r>
@@ -3952,6 +4062,17 @@
           <w:lang w:val="en-US" w:eastAsia="zh-CN" w:bidi="ar"/>
         </w:rPr>
         <w:tab/>
+      </w:r>
+      <w:r>
+        <w:rPr>
+          <w:rFonts w:hint="default" w:ascii="Times New Roman" w:hAnsi="Times New Roman" w:eastAsia="SimSun" w:cs="Times New Roman"/>
+          <w:b w:val="0"/>
+          <w:bCs w:val="0"/>
+          <w:kern w:val="0"/>
+          <w:sz w:val="24"/>
+          <w:szCs w:val="24"/>
+          <w:lang w:val="en-US" w:eastAsia="zh-CN" w:bidi="ar"/>
+        </w:rPr>
         <w:t>Poate să scaneze AP-urile din apropiere.</w:t>
       </w:r>
     </w:p>
@@ -4048,6 +4169,7 @@
         <w:keepLines w:val="0"/>
         <w:widowControl/>
         <w:numPr>
+          <w:ilvl w:val="0"/>
           <w:numId w:val="0"/>
         </w:numPr>
         <w:suppressLineNumbers w:val="0"/>
@@ -4599,6 +4721,17 @@
           <w:lang w:val="en-US" w:eastAsia="zh-CN" w:bidi="ar"/>
         </w:rPr>
         <w:tab/>
+      </w:r>
+      <w:r>
+        <w:rPr>
+          <w:rFonts w:hint="default" w:ascii="Times New Roman" w:hAnsi="Times New Roman" w:eastAsia="SimSun" w:cs="Times New Roman"/>
+          <w:b w:val="0"/>
+          <w:bCs w:val="0"/>
+          <w:kern w:val="0"/>
+          <w:sz w:val="24"/>
+          <w:szCs w:val="24"/>
+          <w:lang w:val="en-US" w:eastAsia="zh-CN" w:bidi="ar"/>
+        </w:rPr>
         <w:t>Utilizatorul selectează opțiunea „Scan AP-uri”.</w:t>
       </w:r>
       <w:r>
@@ -4624,6 +4757,17 @@
           <w:lang w:val="en-US" w:eastAsia="zh-CN" w:bidi="ar"/>
         </w:rPr>
         <w:tab/>
+      </w:r>
+      <w:r>
+        <w:rPr>
+          <w:rFonts w:hint="default" w:ascii="Times New Roman" w:hAnsi="Times New Roman" w:eastAsia="SimSun" w:cs="Times New Roman"/>
+          <w:b w:val="0"/>
+          <w:bCs w:val="0"/>
+          <w:kern w:val="0"/>
+          <w:sz w:val="24"/>
+          <w:szCs w:val="24"/>
+          <w:lang w:val="en-US" w:eastAsia="zh-CN" w:bidi="ar"/>
+        </w:rPr>
         <w:t>ESP32 afișează o listă cu AP-urile găsite în apropiere.</w:t>
       </w:r>
       <w:r>
@@ -4649,6 +4793,17 @@
           <w:lang w:val="en-US" w:eastAsia="zh-CN" w:bidi="ar"/>
         </w:rPr>
         <w:tab/>
+      </w:r>
+      <w:r>
+        <w:rPr>
+          <w:rFonts w:hint="default" w:ascii="Times New Roman" w:hAnsi="Times New Roman" w:eastAsia="SimSun" w:cs="Times New Roman"/>
+          <w:b w:val="0"/>
+          <w:bCs w:val="0"/>
+          <w:kern w:val="0"/>
+          <w:sz w:val="24"/>
+          <w:szCs w:val="24"/>
+          <w:lang w:val="en-US" w:eastAsia="zh-CN" w:bidi="ar"/>
+        </w:rPr>
         <w:t>Utilizatorul selectează un AP țintă din listă.</w:t>
       </w:r>
       <w:r>
@@ -4674,6 +4829,17 @@
           <w:lang w:val="en-US" w:eastAsia="zh-CN" w:bidi="ar"/>
         </w:rPr>
         <w:tab/>
+      </w:r>
+      <w:r>
+        <w:rPr>
+          <w:rFonts w:hint="default" w:ascii="Times New Roman" w:hAnsi="Times New Roman" w:eastAsia="SimSun" w:cs="Times New Roman"/>
+          <w:b w:val="0"/>
+          <w:bCs w:val="0"/>
+          <w:kern w:val="0"/>
+          <w:sz w:val="24"/>
+          <w:szCs w:val="24"/>
+          <w:lang w:val="en-US" w:eastAsia="zh-CN" w:bidi="ar"/>
+        </w:rPr>
         <w:t>Introduce durata dorită pentru atac.</w:t>
       </w:r>
       <w:r>
@@ -4699,6 +4865,17 @@
           <w:lang w:val="en-US" w:eastAsia="zh-CN" w:bidi="ar"/>
         </w:rPr>
         <w:tab/>
+      </w:r>
+      <w:r>
+        <w:rPr>
+          <w:rFonts w:hint="default" w:ascii="Times New Roman" w:hAnsi="Times New Roman" w:eastAsia="SimSun" w:cs="Times New Roman"/>
+          <w:b w:val="0"/>
+          <w:bCs w:val="0"/>
+          <w:kern w:val="0"/>
+          <w:sz w:val="24"/>
+          <w:szCs w:val="24"/>
+          <w:lang w:val="en-US" w:eastAsia="zh-CN" w:bidi="ar"/>
+        </w:rPr>
         <w:t>Activează atacul.</w:t>
       </w:r>
       <w:r>
@@ -4724,6 +4901,17 @@
           <w:lang w:val="en-US" w:eastAsia="zh-CN" w:bidi="ar"/>
         </w:rPr>
         <w:tab/>
+      </w:r>
+      <w:r>
+        <w:rPr>
+          <w:rFonts w:hint="default" w:ascii="Times New Roman" w:hAnsi="Times New Roman" w:eastAsia="SimSun" w:cs="Times New Roman"/>
+          <w:b w:val="0"/>
+          <w:bCs w:val="0"/>
+          <w:kern w:val="0"/>
+          <w:sz w:val="24"/>
+          <w:szCs w:val="24"/>
+          <w:lang w:val="en-US" w:eastAsia="zh-CN" w:bidi="ar"/>
+        </w:rPr>
         <w:t>ESP32 lansează atacul de tip Deauth împotriva AP-ului țintă pentru perioada selectată.</w:t>
       </w:r>
     </w:p>
@@ -4945,6 +5133,17 @@
           <w:lang w:val="en-US" w:eastAsia="zh-CN" w:bidi="ar"/>
         </w:rPr>
         <w:tab/>
+      </w:r>
+      <w:r>
+        <w:rPr>
+          <w:rFonts w:hint="default" w:ascii="Times New Roman" w:hAnsi="Times New Roman" w:eastAsia="SimSun" w:cs="Times New Roman"/>
+          <w:b w:val="0"/>
+          <w:bCs w:val="0"/>
+          <w:kern w:val="0"/>
+          <w:sz w:val="24"/>
+          <w:szCs w:val="24"/>
+          <w:lang w:val="en-US" w:eastAsia="zh-CN" w:bidi="ar"/>
+        </w:rPr>
         <w:t>Victima caută și identifică rețeaua Wi-Fi falsă creată de ESP32.</w:t>
       </w:r>
       <w:r>
@@ -4970,6 +5169,17 @@
           <w:lang w:val="en-US" w:eastAsia="zh-CN" w:bidi="ar"/>
         </w:rPr>
         <w:tab/>
+      </w:r>
+      <w:r>
+        <w:rPr>
+          <w:rFonts w:hint="default" w:ascii="Times New Roman" w:hAnsi="Times New Roman" w:eastAsia="SimSun" w:cs="Times New Roman"/>
+          <w:b w:val="0"/>
+          <w:bCs w:val="0"/>
+          <w:kern w:val="0"/>
+          <w:sz w:val="24"/>
+          <w:szCs w:val="24"/>
+          <w:lang w:val="en-US" w:eastAsia="zh-CN" w:bidi="ar"/>
+        </w:rPr>
         <w:t>Victima se conectează la această rețea fără să suspecteze ceva.</w:t>
       </w:r>
       <w:r>
@@ -4995,6 +5205,17 @@
           <w:lang w:val="en-US" w:eastAsia="zh-CN" w:bidi="ar"/>
         </w:rPr>
         <w:tab/>
+      </w:r>
+      <w:r>
+        <w:rPr>
+          <w:rFonts w:hint="default" w:ascii="Times New Roman" w:hAnsi="Times New Roman" w:eastAsia="SimSun" w:cs="Times New Roman"/>
+          <w:b w:val="0"/>
+          <w:bCs w:val="0"/>
+          <w:kern w:val="0"/>
+          <w:sz w:val="24"/>
+          <w:szCs w:val="24"/>
+          <w:lang w:val="en-US" w:eastAsia="zh-CN" w:bidi="ar"/>
+        </w:rPr>
         <w:t>Victima deschide browserul și încearcă să acceseze un site popular (de exemplu: facebook.com).</w:t>
       </w:r>
       <w:r>
@@ -5020,6 +5241,17 @@
           <w:lang w:val="en-US" w:eastAsia="zh-CN" w:bidi="ar"/>
         </w:rPr>
         <w:tab/>
+      </w:r>
+      <w:r>
+        <w:rPr>
+          <w:rFonts w:hint="default" w:ascii="Times New Roman" w:hAnsi="Times New Roman" w:eastAsia="SimSun" w:cs="Times New Roman"/>
+          <w:b w:val="0"/>
+          <w:bCs w:val="0"/>
+          <w:kern w:val="0"/>
+          <w:sz w:val="24"/>
+          <w:szCs w:val="24"/>
+          <w:lang w:val="en-US" w:eastAsia="zh-CN" w:bidi="ar"/>
+        </w:rPr>
         <w:t>Prin DNS hijacking, ESP32 redirecționează traficul victimă către o pagină falsă (imitând pagina de autentificare Facebook).</w:t>
       </w:r>
       <w:r>
@@ -5045,6 +5277,17 @@
           <w:lang w:val="en-US" w:eastAsia="zh-CN" w:bidi="ar"/>
         </w:rPr>
         <w:tab/>
+      </w:r>
+      <w:r>
+        <w:rPr>
+          <w:rFonts w:hint="default" w:ascii="Times New Roman" w:hAnsi="Times New Roman" w:eastAsia="SimSun" w:cs="Times New Roman"/>
+          <w:b w:val="0"/>
+          <w:bCs w:val="0"/>
+          <w:kern w:val="0"/>
+          <w:sz w:val="24"/>
+          <w:szCs w:val="24"/>
+          <w:lang w:val="en-US" w:eastAsia="zh-CN" w:bidi="ar"/>
+        </w:rPr>
         <w:t>Victima introduce datele de autentificare.</w:t>
       </w:r>
       <w:r>
@@ -5070,6 +5313,17 @@
           <w:lang w:val="en-US" w:eastAsia="zh-CN" w:bidi="ar"/>
         </w:rPr>
         <w:tab/>
+      </w:r>
+      <w:r>
+        <w:rPr>
+          <w:rFonts w:hint="default" w:ascii="Times New Roman" w:hAnsi="Times New Roman" w:eastAsia="SimSun" w:cs="Times New Roman"/>
+          <w:b w:val="0"/>
+          <w:bCs w:val="0"/>
+          <w:kern w:val="0"/>
+          <w:sz w:val="24"/>
+          <w:szCs w:val="24"/>
+          <w:lang w:val="en-US" w:eastAsia="zh-CN" w:bidi="ar"/>
+        </w:rPr>
         <w:t>ESP32 captează și salvează credențialele introduse de victimă.</w:t>
       </w:r>
       <w:r>
@@ -5109,20 +5363,6 @@
         </w:rPr>
         <w:t>: Credințele victimei sunt interceptate și salvate local pe ESP32.</w:t>
       </w:r>
-    </w:p>
-    <w:p>
-      <w:pPr>
-        <w:keepNext w:val="0"/>
-        <w:keepLines w:val="0"/>
-        <w:widowControl/>
-        <w:numPr>
-          <w:ilvl w:val="0"/>
-          <w:numId w:val="4"/>
-        </w:numPr>
-        <w:suppressLineNumbers w:val="0"/>
-        <w:spacing w:before="0" w:beforeAutospacing="1" w:after="0" w:afterAutospacing="1"/>
-        <w:ind w:left="1440" w:hanging="360"/>
-      </w:pPr>
     </w:p>
     <w:p>
       <w:pPr>
@@ -5135,13 +5375,1006 @@
         </w:numPr>
         <w:suppressLineNumbers w:val="0"/>
         <w:spacing w:before="0" w:beforeAutospacing="0" w:after="0" w:afterAutospacing="0"/>
+        <w:ind w:left="200" w:leftChars="0" w:right="0" w:rightChars="0"/>
+        <w:rPr>
+          <w:rFonts w:hint="default" w:ascii="Times New Roman" w:hAnsi="Times New Roman" w:cs="Times New Roman"/>
+          <w:b/>
+          <w:bCs/>
+          <w:lang w:val="en-US"/>
+        </w:rPr>
+      </w:pPr>
+    </w:p>
+    <w:p>
+      <w:pPr>
+        <w:pStyle w:val="11"/>
+        <w:keepNext w:val="0"/>
+        <w:keepLines w:val="0"/>
+        <w:widowControl/>
+        <w:numPr>
+          <w:numId w:val="0"/>
+        </w:numPr>
+        <w:suppressLineNumbers w:val="0"/>
+        <w:spacing w:before="0" w:beforeAutospacing="0" w:after="0" w:afterAutospacing="0"/>
+        <w:ind w:left="200" w:leftChars="0" w:right="0" w:rightChars="0"/>
+        <w:rPr>
+          <w:rFonts w:hint="default" w:ascii="Times New Roman" w:hAnsi="Times New Roman" w:cs="Times New Roman"/>
+          <w:b/>
+          <w:bCs/>
+          <w:lang w:val="en-US"/>
+        </w:rPr>
+      </w:pPr>
+    </w:p>
+    <w:p>
+      <w:pPr>
+        <w:pStyle w:val="11"/>
+        <w:keepNext w:val="0"/>
+        <w:keepLines w:val="0"/>
+        <w:widowControl/>
+        <w:numPr>
+          <w:ilvl w:val="0"/>
+          <w:numId w:val="1"/>
+        </w:numPr>
+        <w:suppressLineNumbers w:val="0"/>
+        <w:spacing w:before="0" w:beforeAutospacing="0" w:after="0" w:afterAutospacing="0"/>
+        <w:ind w:left="200" w:leftChars="0" w:right="0" w:firstLine="0" w:firstLineChars="0"/>
+        <w:rPr>
+          <w:rFonts w:hint="default" w:ascii="Times New Roman" w:hAnsi="Times New Roman" w:cs="Times New Roman"/>
+          <w:lang w:val="en-US"/>
+        </w:rPr>
+      </w:pPr>
+      <w:r>
+        <w:rPr>
+          <w:rFonts w:hint="default" w:ascii="Times New Roman" w:hAnsi="Times New Roman" w:cs="Times New Roman"/>
+          <w:b/>
+          <w:bCs/>
+          <w:lang w:val="en-US"/>
+        </w:rPr>
+        <w:t>Metode folosite</w:t>
+      </w:r>
+    </w:p>
+    <w:p>
+      <w:pPr>
+        <w:pStyle w:val="11"/>
+        <w:keepNext w:val="0"/>
+        <w:keepLines w:val="0"/>
+        <w:widowControl/>
+        <w:numPr>
+          <w:numId w:val="0"/>
+        </w:numPr>
+        <w:suppressLineNumbers w:val="0"/>
+        <w:spacing w:before="0" w:beforeAutospacing="0" w:after="0" w:afterAutospacing="0"/>
+        <w:ind w:right="0" w:rightChars="0"/>
+        <w:rPr>
+          <w:rFonts w:hint="default" w:ascii="Times New Roman" w:hAnsi="Times New Roman" w:eastAsia="SimSun" w:cs="Times New Roman"/>
+          <w:b w:val="0"/>
+          <w:bCs w:val="0"/>
+          <w:kern w:val="0"/>
+          <w:sz w:val="24"/>
+          <w:szCs w:val="24"/>
+          <w:lang w:val="en-US" w:eastAsia="zh-CN" w:bidi="ar"/>
+        </w:rPr>
+      </w:pPr>
+      <w:r>
+        <w:rPr>
+          <w:rFonts w:hint="default" w:ascii="Times New Roman" w:hAnsi="Times New Roman" w:eastAsia="SimSun" w:cs="Times New Roman"/>
+          <w:b w:val="0"/>
+          <w:bCs w:val="0"/>
+          <w:kern w:val="0"/>
+          <w:sz w:val="24"/>
+          <w:szCs w:val="24"/>
+          <w:lang w:val="en-US" w:eastAsia="zh-CN" w:bidi="ar"/>
+        </w:rPr>
+        <w:br w:type="textWrapping"/>
+      </w:r>
+      <w:r>
+        <w:rPr>
+          <w:rFonts w:hint="default" w:ascii="Times New Roman" w:hAnsi="Times New Roman" w:eastAsia="SimSun" w:cs="Times New Roman"/>
+          <w:b/>
+          <w:bCs/>
+          <w:kern w:val="0"/>
+          <w:sz w:val="24"/>
+          <w:szCs w:val="24"/>
+          <w:lang w:val="en-US" w:eastAsia="zh-CN" w:bidi="ar"/>
+        </w:rPr>
+        <w:t>4.1 Atacul de Flood (Beacon Flood)</w:t>
+      </w:r>
+    </w:p>
+    <w:p>
+      <w:pPr>
+        <w:pStyle w:val="4"/>
+        <w:keepNext w:val="0"/>
+        <w:keepLines w:val="0"/>
+        <w:widowControl/>
+        <w:suppressLineNumbers w:val="0"/>
+        <w:rPr>
+          <w:rFonts w:hint="default" w:ascii="Times New Roman" w:hAnsi="Times New Roman" w:eastAsia="SimSun" w:cs="Times New Roman"/>
+          <w:b/>
+          <w:bCs/>
+          <w:kern w:val="0"/>
+          <w:sz w:val="24"/>
+          <w:szCs w:val="24"/>
+          <w:lang w:val="en-US" w:eastAsia="zh-CN" w:bidi="ar"/>
+        </w:rPr>
+      </w:pPr>
+      <w:r>
+        <w:rPr>
+          <w:rFonts w:hint="default" w:ascii="Times New Roman" w:hAnsi="Times New Roman" w:eastAsia="SimSun" w:cs="Times New Roman"/>
+          <w:b/>
+          <w:bCs/>
+          <w:kern w:val="0"/>
+          <w:sz w:val="24"/>
+          <w:szCs w:val="24"/>
+          <w:lang w:val="en-US" w:eastAsia="zh-CN" w:bidi="ar"/>
+        </w:rPr>
+        <w:t>Cum funcționează AP-urile și cum trimit ele mesaje către dispozitive</w:t>
+      </w:r>
+    </w:p>
+    <w:p>
+      <w:pPr>
+        <w:pStyle w:val="11"/>
+        <w:keepNext w:val="0"/>
+        <w:keepLines w:val="0"/>
+        <w:widowControl/>
+        <w:suppressLineNumbers w:val="0"/>
+        <w:ind w:firstLine="720" w:firstLineChars="0"/>
+        <w:rPr>
+          <w:rFonts w:hint="default" w:ascii="Times New Roman" w:hAnsi="Times New Roman" w:eastAsia="SimSun" w:cs="Times New Roman"/>
+          <w:b w:val="0"/>
+          <w:bCs w:val="0"/>
+          <w:kern w:val="0"/>
+          <w:sz w:val="24"/>
+          <w:szCs w:val="24"/>
+          <w:lang w:val="en-US" w:eastAsia="zh-CN" w:bidi="ar"/>
+        </w:rPr>
+      </w:pPr>
+      <w:r>
+        <w:rPr>
+          <w:rFonts w:hint="default" w:ascii="Times New Roman" w:hAnsi="Times New Roman" w:eastAsia="SimSun" w:cs="Times New Roman"/>
+          <w:b w:val="0"/>
+          <w:bCs w:val="0"/>
+          <w:kern w:val="0"/>
+          <w:sz w:val="24"/>
+          <w:szCs w:val="24"/>
+          <w:lang w:val="en-US" w:eastAsia="zh-CN" w:bidi="ar"/>
+        </w:rPr>
+        <w:t>Un punct de acces Wi-Fi (AP) reprezintă o interfață wireless între dispozitive și rețeaua fixă, permițând dispozitivelor să comunice și să acceseze resurse externe prin intermediul undelor radio. Pentru a facilita conexiunea dispozitivelor, AP-ul transmite periodic mesaje specifice numite cadre de tip beacon. Aceste cadre au rolul principal de a anunța existența rețelei Wi-Fi, împreună cu informații esențiale, cum ar fi numele rețelei (SSID), parametrii de criptare, canalul folosit și alte setări ale rețelei. Cadrele beacon sunt trimise în mod regulat, în general la intervale de aproximativ 100 de milisecunde, pe canalul radio ales pentru comunicare.</w:t>
+      </w:r>
+      <w:r>
+        <w:rPr>
+          <w:rFonts w:hint="default" w:ascii="Times New Roman" w:hAnsi="Times New Roman" w:eastAsia="SimSun" w:cs="Times New Roman"/>
+          <w:b w:val="0"/>
+          <w:bCs w:val="0"/>
+          <w:kern w:val="0"/>
+          <w:sz w:val="24"/>
+          <w:szCs w:val="24"/>
+          <w:lang w:val="en-US" w:eastAsia="zh-CN" w:bidi="ar"/>
+        </w:rPr>
+        <w:br w:type="textWrapping"/>
+      </w:r>
+      <w:r>
+        <w:rPr>
+          <w:rFonts w:hint="default" w:ascii="Times New Roman" w:hAnsi="Times New Roman" w:eastAsia="SimSun" w:cs="Times New Roman"/>
+          <w:b w:val="0"/>
+          <w:bCs w:val="0"/>
+          <w:kern w:val="0"/>
+          <w:sz w:val="24"/>
+          <w:szCs w:val="24"/>
+          <w:lang w:val="en-US" w:eastAsia="zh-CN" w:bidi="ar"/>
+        </w:rPr>
+        <w:tab/>
+        <w:t>Atunci când dispozitivele utilizatorilor caută activ o rețea wireless, ele ascultă și recepționează aceste cadre beacon. Ulterior, dispozitivul decide dacă dorește să se conecteze la rețeaua respectivă, folosind informațiile obținute din beacon-uri. Astfel, aceste mesaje sunt esențiale pentru gestionarea eficientă a conectivității și pentru menținerea interoperabilității între diferite dispozitive și AP-uri. Transmiterea constantă și regulată a beacon-urilor permite dispozitivelor să identifice și să selecteze rapid rețeaua dorită fără a realiza operațiuni suplimentare de interogare și răspuns.</w:t>
+      </w:r>
+    </w:p>
+    <w:p>
+      <w:pPr>
+        <w:pStyle w:val="4"/>
+        <w:keepNext w:val="0"/>
+        <w:keepLines w:val="0"/>
+        <w:widowControl/>
+        <w:suppressLineNumbers w:val="0"/>
+        <w:rPr>
+          <w:rFonts w:hint="default" w:ascii="Times New Roman" w:hAnsi="Times New Roman" w:eastAsia="SimSun" w:cs="Times New Roman"/>
+          <w:b/>
+          <w:bCs/>
+          <w:kern w:val="0"/>
+          <w:sz w:val="24"/>
+          <w:szCs w:val="24"/>
+          <w:lang w:val="en-US" w:eastAsia="zh-CN" w:bidi="ar"/>
+        </w:rPr>
+      </w:pPr>
+      <w:r>
+        <w:rPr>
+          <w:rFonts w:hint="default" w:ascii="Times New Roman" w:hAnsi="Times New Roman" w:eastAsia="SimSun" w:cs="Times New Roman"/>
+          <w:b/>
+          <w:bCs/>
+          <w:kern w:val="0"/>
+          <w:sz w:val="24"/>
+          <w:szCs w:val="24"/>
+          <w:lang w:val="en-US" w:eastAsia="zh-CN" w:bidi="ar"/>
+        </w:rPr>
+        <w:t>Tipurile de pachete Wi-Fi cu accent pe beacon frame</w:t>
+      </w:r>
+    </w:p>
+    <w:p>
+      <w:pPr>
+        <w:pStyle w:val="11"/>
+        <w:keepNext w:val="0"/>
+        <w:keepLines w:val="0"/>
+        <w:widowControl/>
+        <w:suppressLineNumbers w:val="0"/>
+        <w:ind w:firstLine="720" w:firstLineChars="0"/>
+        <w:rPr>
+          <w:rFonts w:hint="default" w:ascii="Times New Roman" w:hAnsi="Times New Roman" w:eastAsia="SimSun" w:cs="Times New Roman"/>
+          <w:b w:val="0"/>
+          <w:bCs w:val="0"/>
+          <w:kern w:val="0"/>
+          <w:sz w:val="24"/>
+          <w:szCs w:val="24"/>
+          <w:lang w:val="en-US" w:eastAsia="zh-CN" w:bidi="ar"/>
+        </w:rPr>
+      </w:pPr>
+      <w:r>
+        <w:rPr>
+          <w:rFonts w:hint="default" w:ascii="Times New Roman" w:hAnsi="Times New Roman" w:eastAsia="SimSun" w:cs="Times New Roman"/>
+          <w:b w:val="0"/>
+          <w:bCs w:val="0"/>
+          <w:kern w:val="0"/>
+          <w:sz w:val="24"/>
+          <w:szCs w:val="24"/>
+          <w:lang w:val="en-US" w:eastAsia="zh-CN" w:bidi="ar"/>
+        </w:rPr>
+        <w:t>Protocolul Wi-Fi utilizează mai multe tipuri de cadre (frames) pentru gestionarea comunicării wireless, fiecare având roluri bine definite. Există trei categorii majore de cadre: cadre de management, cadre de control și cadre de date. Cadrele de management se ocupă de administrarea rețelei Wi-Fi și includ tipuri esențială precum beacon-uri, probe request, probe response, autentificare și asociere. Cadrele de control asigură fluxul de comunicare și controlează transmisiile, în timp ce cadrele de date conțin efectiv informația utilă transmisă între dispozitive.</w:t>
+      </w:r>
+      <w:r>
+        <w:rPr>
+          <w:rFonts w:hint="default" w:ascii="Times New Roman" w:hAnsi="Times New Roman" w:eastAsia="SimSun" w:cs="Times New Roman"/>
+          <w:b w:val="0"/>
+          <w:bCs w:val="0"/>
+          <w:kern w:val="0"/>
+          <w:sz w:val="24"/>
+          <w:szCs w:val="24"/>
+          <w:lang w:val="en-US" w:eastAsia="zh-CN" w:bidi="ar"/>
+        </w:rPr>
+        <w:br w:type="textWrapping"/>
+      </w:r>
+      <w:r>
+        <w:rPr>
+          <w:rFonts w:hint="default" w:ascii="Times New Roman" w:hAnsi="Times New Roman" w:eastAsia="SimSun" w:cs="Times New Roman"/>
+          <w:b w:val="0"/>
+          <w:bCs w:val="0"/>
+          <w:kern w:val="0"/>
+          <w:sz w:val="24"/>
+          <w:szCs w:val="24"/>
+          <w:lang w:val="en-US" w:eastAsia="zh-CN" w:bidi="ar"/>
+        </w:rPr>
+        <w:tab/>
+        <w:t>Cadrele beacon fac parte din categoria cadrelor de management și sunt cruciale pentru funcționarea normală a rețelei wireless. Acestea sunt trimise periodic de către AP-uri pentru a-și anunța prezența și configurația. Un cadru beacon conține, în mod obligatoriu, informații despre SSID (numele rețelei), parametrii de suport (rate de transfer, canale folosite, metode de criptare) și alte date relevante pentru conexiune. Importanța acestui tip de cadru constă în faptul că permite dispozitivelor să detecteze rețelele disponibile rapid și să decidă dacă rețeaua corespunde cerințelor lor înainte să se conecteze efectiv.</w:t>
+      </w:r>
+    </w:p>
+    <w:p>
+      <w:pPr>
+        <w:pStyle w:val="4"/>
+        <w:keepNext w:val="0"/>
+        <w:keepLines w:val="0"/>
+        <w:widowControl/>
+        <w:suppressLineNumbers w:val="0"/>
+        <w:rPr>
+          <w:rFonts w:hint="default" w:ascii="Times New Roman" w:hAnsi="Times New Roman" w:eastAsia="SimSun" w:cs="Times New Roman"/>
+          <w:b/>
+          <w:bCs/>
+          <w:kern w:val="0"/>
+          <w:sz w:val="24"/>
+          <w:szCs w:val="24"/>
+          <w:lang w:val="en-US" w:eastAsia="zh-CN" w:bidi="ar"/>
+        </w:rPr>
+      </w:pPr>
+      <w:r>
+        <w:rPr>
+          <w:rFonts w:hint="default" w:ascii="Times New Roman" w:hAnsi="Times New Roman" w:eastAsia="SimSun" w:cs="Times New Roman"/>
+          <w:b/>
+          <w:bCs/>
+          <w:kern w:val="0"/>
+          <w:sz w:val="24"/>
+          <w:szCs w:val="24"/>
+          <w:lang w:val="en-US" w:eastAsia="zh-CN" w:bidi="ar"/>
+        </w:rPr>
+        <w:t>Cum funcționează și de ce este eficient atacul de tip Beacon Flood</w:t>
+      </w:r>
+    </w:p>
+    <w:p>
+      <w:pPr>
+        <w:pStyle w:val="11"/>
+        <w:keepNext w:val="0"/>
+        <w:keepLines w:val="0"/>
+        <w:widowControl/>
+        <w:suppressLineNumbers w:val="0"/>
+        <w:ind w:firstLine="720" w:firstLineChars="0"/>
+        <w:rPr>
+          <w:rFonts w:hint="default" w:ascii="Times New Roman" w:hAnsi="Times New Roman" w:eastAsia="SimSun" w:cs="Times New Roman"/>
+          <w:b w:val="0"/>
+          <w:bCs w:val="0"/>
+          <w:kern w:val="0"/>
+          <w:sz w:val="24"/>
+          <w:szCs w:val="24"/>
+          <w:lang w:val="en-US" w:eastAsia="zh-CN" w:bidi="ar"/>
+        </w:rPr>
+      </w:pPr>
+      <w:r>
+        <w:rPr>
+          <w:rFonts w:hint="default" w:ascii="Times New Roman" w:hAnsi="Times New Roman" w:eastAsia="SimSun" w:cs="Times New Roman"/>
+          <w:b w:val="0"/>
+          <w:bCs w:val="0"/>
+          <w:kern w:val="0"/>
+          <w:sz w:val="24"/>
+          <w:szCs w:val="24"/>
+          <w:lang w:val="en-US" w:eastAsia="zh-CN" w:bidi="ar"/>
+        </w:rPr>
+        <w:t>Atacul de tip Beacon Flood exploatează modul în care dispozitivele caută și detectează rețele Wi-Fi folosind cadre beacon. În cadrul acestui atac, dispozitivul ESP32 generează și transmite o cantitate foarte mare de cadre beacon false într-un interval scurt de timp, fiecare având SSID-uri diferite și aleatorii. Dispozitivele din raza de acțiune a ESP32, în special telefoanele mobile și laptopurile care caută activ rețele wireless, vor primi și afișa aceste rețele false ca fiind valide. În unele cazuri, acest atac poate cauza suprasolicitarea interfeței grafice a dispozitivelor, care încearcă să afișeze și să gestioneze un număr neobișnuit de mare de rețele.</w:t>
+      </w:r>
+      <w:r>
+        <w:rPr>
+          <w:rFonts w:hint="default" w:ascii="Times New Roman" w:hAnsi="Times New Roman" w:eastAsia="SimSun" w:cs="Times New Roman"/>
+          <w:b w:val="0"/>
+          <w:bCs w:val="0"/>
+          <w:kern w:val="0"/>
+          <w:sz w:val="24"/>
+          <w:szCs w:val="24"/>
+          <w:lang w:val="en-US" w:eastAsia="zh-CN" w:bidi="ar"/>
+        </w:rPr>
+        <w:br w:type="textWrapping"/>
+      </w:r>
+      <w:r>
+        <w:rPr>
+          <w:rFonts w:hint="default" w:ascii="Times New Roman" w:hAnsi="Times New Roman" w:eastAsia="SimSun" w:cs="Times New Roman"/>
+          <w:b w:val="0"/>
+          <w:bCs w:val="0"/>
+          <w:kern w:val="0"/>
+          <w:sz w:val="24"/>
+          <w:szCs w:val="24"/>
+          <w:lang w:val="en-US" w:eastAsia="zh-CN" w:bidi="ar"/>
+        </w:rPr>
+        <w:tab/>
+        <w:t>Eficiența atacului vine tocmai din faptul că dispozitivele sunt proiectate să detecteze și să listeze rapid orice rețea disponibilă, ceea ce face ca numărul mare de beacon-uri false să devină rapid problematic. Acest tip de atac nu necesită autentificare sau conectare la rețelele victimă, făcându-l foarte simplu și eficient. În plus, dificultatea de a distinge între rețele reale și false face ca acest atac să fie extrem de disruptiv, putând provoca confuzie și chiar incapacitatea dispozitivelor de a se conecta normal la rețelele legitime.</w:t>
+      </w:r>
+    </w:p>
+    <w:p>
+      <w:pPr>
+        <w:pStyle w:val="4"/>
+        <w:keepNext w:val="0"/>
+        <w:keepLines w:val="0"/>
+        <w:widowControl/>
+        <w:suppressLineNumbers w:val="0"/>
+        <w:rPr>
+          <w:rFonts w:hint="default" w:ascii="Times New Roman" w:hAnsi="Times New Roman" w:eastAsia="SimSun" w:cs="Times New Roman"/>
+          <w:b/>
+          <w:bCs/>
+          <w:kern w:val="0"/>
+          <w:sz w:val="24"/>
+          <w:szCs w:val="24"/>
+          <w:lang w:val="en-US" w:eastAsia="zh-CN" w:bidi="ar"/>
+        </w:rPr>
+      </w:pPr>
+      <w:r>
+        <w:rPr>
+          <w:rFonts w:hint="default" w:ascii="Times New Roman" w:hAnsi="Times New Roman" w:eastAsia="SimSun" w:cs="Times New Roman"/>
+          <w:b/>
+          <w:bCs/>
+          <w:kern w:val="0"/>
+          <w:sz w:val="24"/>
+          <w:szCs w:val="24"/>
+          <w:lang w:val="en-US" w:eastAsia="zh-CN" w:bidi="ar"/>
+        </w:rPr>
+        <w:t>Cum te poți apăra de atacul de tip Beacon Flood</w:t>
+      </w:r>
+    </w:p>
+    <w:p>
+      <w:pPr>
+        <w:pStyle w:val="11"/>
+        <w:keepNext w:val="0"/>
+        <w:keepLines w:val="0"/>
+        <w:widowControl/>
+        <w:suppressLineNumbers w:val="0"/>
+        <w:ind w:firstLine="720" w:firstLineChars="0"/>
+        <w:rPr>
+          <w:rFonts w:hint="default" w:ascii="Times New Roman" w:hAnsi="Times New Roman" w:eastAsia="SimSun" w:cs="Times New Roman"/>
+          <w:b w:val="0"/>
+          <w:bCs w:val="0"/>
+          <w:kern w:val="0"/>
+          <w:sz w:val="24"/>
+          <w:szCs w:val="24"/>
+          <w:lang w:val="en-US" w:eastAsia="zh-CN" w:bidi="ar"/>
+        </w:rPr>
+      </w:pPr>
+      <w:r>
+        <w:rPr>
+          <w:rFonts w:hint="default" w:ascii="Times New Roman" w:hAnsi="Times New Roman" w:eastAsia="SimSun" w:cs="Times New Roman"/>
+          <w:b w:val="0"/>
+          <w:bCs w:val="0"/>
+          <w:kern w:val="0"/>
+          <w:sz w:val="24"/>
+          <w:szCs w:val="24"/>
+          <w:lang w:val="en-US" w:eastAsia="zh-CN" w:bidi="ar"/>
+        </w:rPr>
+        <w:t>Protecția împotriva atacurilor de tip Beacon Flood poate fi realizată prin mai multe abordări, atât la nivel tehnologic cât și prin metode de conștientizare a utilizatorului. O metodă tehnică eficientă este configurarea dispozitivelor pentru a ignora sau limita numărul de rețele noi afișate într-un interval scurt de timp, evitând astfel saturarea interfeței. În plus, sistemele de operare moderne pot fi dotate cu filtre care detectează și blochează automat rețelele false pe baza anumitor caracteristici (cum ar fi generarea rapidă de SSID-uri aleatorii și similare).</w:t>
+      </w:r>
+      <w:r>
+        <w:rPr>
+          <w:rFonts w:hint="default" w:ascii="Times New Roman" w:hAnsi="Times New Roman" w:eastAsia="SimSun" w:cs="Times New Roman"/>
+          <w:b w:val="0"/>
+          <w:bCs w:val="0"/>
+          <w:kern w:val="0"/>
+          <w:sz w:val="24"/>
+          <w:szCs w:val="24"/>
+          <w:lang w:val="en-US" w:eastAsia="zh-CN" w:bidi="ar"/>
+        </w:rPr>
+        <w:br w:type="textWrapping"/>
+      </w:r>
+      <w:r>
+        <w:rPr>
+          <w:rFonts w:hint="default" w:ascii="Times New Roman" w:hAnsi="Times New Roman" w:eastAsia="SimSun" w:cs="Times New Roman"/>
+          <w:b w:val="0"/>
+          <w:bCs w:val="0"/>
+          <w:kern w:val="0"/>
+          <w:sz w:val="24"/>
+          <w:szCs w:val="24"/>
+          <w:lang w:val="en-US" w:eastAsia="zh-CN" w:bidi="ar"/>
+        </w:rPr>
+        <w:tab/>
+        <w:t>Din punctul de vedere al infrastructurii, administratorii de rețea pot implementa mecanisme de monitorizare și alertare atunci când sunt detectate comportamente anormale sau un număr neobișnuit de mare de beacon-uri. De asemenea, utilizatorii pot fi educați să nu se conecteze automat la rețele necunoscute și să verifice întotdeauna legitimitatea rețelelor Wi-Fi înainte de conectare, ceea ce reduce eficiența acestui tip de atac. Folosirea unor instrumente de detectare a atacurilor și implementarea protocoalelor de criptare avansată, cum ar fi WPA3, contribuie suplim</w:t>
+      </w:r>
+      <w:r>
+        <w:rPr>
+          <w:rFonts w:hint="default" w:ascii="Times New Roman" w:hAnsi="Times New Roman" w:eastAsia="SimSun" w:cs="Times New Roman"/>
+          <w:b w:val="0"/>
+          <w:bCs w:val="0"/>
+          <w:kern w:val="0"/>
+          <w:sz w:val="24"/>
+          <w:szCs w:val="24"/>
+          <w:lang w:val="en-US" w:eastAsia="zh-CN" w:bidi="ar"/>
+        </w:rPr>
+        <w:t>entar la creșterea rezistenței împotriva unor astfel de atacuri disruptive și ușor de realizat.</w:t>
+      </w:r>
+    </w:p>
+    <w:p>
+      <w:pPr>
+        <w:pStyle w:val="11"/>
+        <w:keepNext w:val="0"/>
+        <w:keepLines w:val="0"/>
+        <w:widowControl/>
+        <w:suppressLineNumbers w:val="0"/>
+        <w:jc w:val="left"/>
+        <w:rPr>
+          <w:rFonts w:hint="default" w:ascii="Times New Roman" w:hAnsi="Times New Roman" w:eastAsia="SimSun" w:cs="Times New Roman"/>
+          <w:b/>
+          <w:bCs/>
+          <w:kern w:val="0"/>
+          <w:sz w:val="24"/>
+          <w:szCs w:val="24"/>
+          <w:lang w:val="en-US" w:eastAsia="zh-CN" w:bidi="ar"/>
+        </w:rPr>
+      </w:pPr>
+      <w:r>
+        <w:rPr>
+          <w:rFonts w:hint="default" w:ascii="Times New Roman" w:hAnsi="Times New Roman" w:eastAsia="SimSun" w:cs="Times New Roman"/>
+          <w:b/>
+          <w:bCs/>
+          <w:kern w:val="0"/>
+          <w:sz w:val="24"/>
+          <w:szCs w:val="24"/>
+          <w:lang w:val="en-US" w:eastAsia="zh-CN" w:bidi="ar"/>
+        </w:rPr>
+        <w:t>4.2 DNS Hijacking</w:t>
+      </w:r>
+    </w:p>
+    <w:p>
+      <w:pPr>
+        <w:pStyle w:val="11"/>
+        <w:keepNext w:val="0"/>
+        <w:keepLines w:val="0"/>
+        <w:widowControl/>
+        <w:suppressLineNumbers w:val="0"/>
+        <w:jc w:val="left"/>
+        <w:rPr>
+          <w:rFonts w:hint="default" w:ascii="Times New Roman" w:hAnsi="Times New Roman" w:eastAsia="SimSun" w:cs="Times New Roman"/>
+          <w:b/>
+          <w:bCs/>
+          <w:kern w:val="0"/>
+          <w:sz w:val="24"/>
+          <w:szCs w:val="24"/>
+          <w:lang w:val="en-US" w:eastAsia="zh-CN" w:bidi="ar"/>
+        </w:rPr>
+      </w:pPr>
+      <w:r>
+        <w:rPr>
+          <w:rFonts w:hint="default" w:ascii="Times New Roman" w:hAnsi="Times New Roman" w:eastAsia="SimSun" w:cs="Times New Roman"/>
+          <w:b/>
+          <w:bCs/>
+          <w:kern w:val="0"/>
+          <w:sz w:val="24"/>
+          <w:szCs w:val="24"/>
+          <w:lang w:val="en-US" w:eastAsia="zh-CN" w:bidi="ar"/>
+        </w:rPr>
+        <w:t xml:space="preserve"> Ce este DNS</w:t>
+      </w:r>
+    </w:p>
+    <w:p>
+      <w:pPr>
+        <w:pStyle w:val="11"/>
+        <w:keepNext w:val="0"/>
+        <w:keepLines w:val="0"/>
+        <w:widowControl/>
+        <w:suppressLineNumbers w:val="0"/>
+        <w:ind w:firstLine="720" w:firstLineChars="0"/>
+        <w:jc w:val="left"/>
+        <w:rPr>
+          <w:rFonts w:hint="default" w:ascii="Times New Roman" w:hAnsi="Times New Roman" w:eastAsia="SimSun" w:cs="Times New Roman"/>
+          <w:b w:val="0"/>
+          <w:bCs w:val="0"/>
+          <w:kern w:val="0"/>
+          <w:sz w:val="24"/>
+          <w:szCs w:val="24"/>
+          <w:lang w:val="en-US" w:eastAsia="zh-CN" w:bidi="ar"/>
+        </w:rPr>
+      </w:pPr>
+      <w:r>
+        <w:rPr>
+          <w:rFonts w:hint="default" w:ascii="Times New Roman" w:hAnsi="Times New Roman" w:eastAsia="SimSun" w:cs="Times New Roman"/>
+          <w:b w:val="0"/>
+          <w:bCs w:val="0"/>
+          <w:kern w:val="0"/>
+          <w:sz w:val="24"/>
+          <w:szCs w:val="24"/>
+          <w:lang w:val="en-US" w:eastAsia="zh-CN" w:bidi="ar"/>
+        </w:rPr>
+        <w:t xml:space="preserve">DNS (Domain Name System) reprezintă un sistem fundamental utilizat pe internet, având ca rol principal transformarea numelor de domenii (precum </w:t>
+      </w:r>
+      <w:r>
+        <w:rPr>
+          <w:rFonts w:hint="default" w:ascii="Times New Roman" w:hAnsi="Times New Roman" w:eastAsia="SimSun" w:cs="Times New Roman"/>
+          <w:b w:val="0"/>
+          <w:bCs w:val="0"/>
+          <w:kern w:val="0"/>
+          <w:sz w:val="24"/>
+          <w:szCs w:val="24"/>
+          <w:lang w:val="en-US" w:eastAsia="zh-CN" w:bidi="ar"/>
+        </w:rPr>
+        <w:fldChar w:fldCharType="begin"/>
+      </w:r>
+      <w:r>
+        <w:rPr>
+          <w:rFonts w:hint="default" w:ascii="Times New Roman" w:hAnsi="Times New Roman" w:eastAsia="SimSun" w:cs="Times New Roman"/>
+          <w:b w:val="0"/>
+          <w:bCs w:val="0"/>
+          <w:kern w:val="0"/>
+          <w:sz w:val="24"/>
+          <w:szCs w:val="24"/>
+          <w:lang w:val="en-US" w:eastAsia="zh-CN" w:bidi="ar"/>
+        </w:rPr>
+        <w:instrText xml:space="preserve"> HYPERLINK "http://www.google.com" \t "/home/robert/Documents\\x/_new" </w:instrText>
+      </w:r>
+      <w:r>
+        <w:rPr>
+          <w:rFonts w:hint="default" w:ascii="Times New Roman" w:hAnsi="Times New Roman" w:eastAsia="SimSun" w:cs="Times New Roman"/>
+          <w:b w:val="0"/>
+          <w:bCs w:val="0"/>
+          <w:kern w:val="0"/>
+          <w:sz w:val="24"/>
+          <w:szCs w:val="24"/>
+          <w:lang w:val="en-US" w:eastAsia="zh-CN" w:bidi="ar"/>
+        </w:rPr>
+        <w:fldChar w:fldCharType="separate"/>
+      </w:r>
+      <w:r>
+        <w:rPr>
+          <w:rFonts w:hint="default" w:ascii="Times New Roman" w:hAnsi="Times New Roman" w:eastAsia="SimSun" w:cs="Times New Roman"/>
+          <w:b w:val="0"/>
+          <w:bCs w:val="0"/>
+          <w:kern w:val="0"/>
+          <w:sz w:val="24"/>
+          <w:szCs w:val="24"/>
+          <w:lang w:val="en-US" w:eastAsia="zh-CN" w:bidi="ar"/>
+        </w:rPr>
+        <w:t>www.google.com</w:t>
+      </w:r>
+      <w:r>
+        <w:rPr>
+          <w:rFonts w:hint="default" w:ascii="Times New Roman" w:hAnsi="Times New Roman" w:eastAsia="SimSun" w:cs="Times New Roman"/>
+          <w:b w:val="0"/>
+          <w:bCs w:val="0"/>
+          <w:kern w:val="0"/>
+          <w:sz w:val="24"/>
+          <w:szCs w:val="24"/>
+          <w:lang w:val="en-US" w:eastAsia="zh-CN" w:bidi="ar"/>
+        </w:rPr>
+        <w:fldChar w:fldCharType="end"/>
+      </w:r>
+      <w:r>
+        <w:rPr>
+          <w:rFonts w:hint="default" w:ascii="Times New Roman" w:hAnsi="Times New Roman" w:eastAsia="SimSun" w:cs="Times New Roman"/>
+          <w:b w:val="0"/>
+          <w:bCs w:val="0"/>
+          <w:kern w:val="0"/>
+          <w:sz w:val="24"/>
+          <w:szCs w:val="24"/>
+          <w:lang w:val="en-US" w:eastAsia="zh-CN" w:bidi="ar"/>
+        </w:rPr>
+        <w:t>) în adrese IP numerice corespunzătoare (precum 172.217.16.4). În esență, DNS acționează ca un director telefonic al internetului, permițând utilizatorilor să acceseze site-uri web folosind nume ușor de memorat în locul unor adrese numerice complicate. Atunci când un utilizator introduce un URL în browser, acesta este tradus într-o adresă IP corespunzătoare prin intermediul DNS.</w:t>
+      </w:r>
+      <w:r>
+        <w:rPr>
+          <w:rFonts w:hint="default" w:ascii="Times New Roman" w:hAnsi="Times New Roman" w:eastAsia="SimSun" w:cs="Times New Roman"/>
+          <w:b w:val="0"/>
+          <w:bCs w:val="0"/>
+          <w:kern w:val="0"/>
+          <w:sz w:val="24"/>
+          <w:szCs w:val="24"/>
+          <w:lang w:val="en-US" w:eastAsia="zh-CN" w:bidi="ar"/>
+        </w:rPr>
+        <w:br w:type="textWrapping"/>
+      </w:r>
+      <w:r>
+        <w:rPr>
+          <w:rFonts w:hint="default" w:ascii="Times New Roman" w:hAnsi="Times New Roman" w:eastAsia="SimSun" w:cs="Times New Roman"/>
+          <w:b w:val="0"/>
+          <w:bCs w:val="0"/>
+          <w:kern w:val="0"/>
+          <w:sz w:val="24"/>
+          <w:szCs w:val="24"/>
+          <w:lang w:val="en-US" w:eastAsia="zh-CN" w:bidi="ar"/>
+        </w:rPr>
+        <w:tab/>
+        <w:t>Structura sistemului DNS este ierarhică, fiind organizată în diverse niveluri și tipuri de servere, de la serverele rădăcină și cele de nivel superior (Top-Level Domain – TLD) până la servere DNS locale și cache-uri DNS. Acest proces de rezolvare a numelor implică interogări recursive și iterative între servere, asigurând astfel o gestionare eficientă a adreselor și o rezolvare rapidă și fiabilă a domeniilor. DNS reprezintă o componentă esențială în navigarea pe internet, oferind o interfață simplă și eficientă între utilizatori și resursele online, iar integritatea și securitatea acestuia sunt critice pentru funcționarea corectă și sigură a internetului global.</w:t>
+      </w:r>
+    </w:p>
+    <w:p>
+      <w:pPr>
+        <w:pStyle w:val="11"/>
+        <w:keepNext w:val="0"/>
+        <w:keepLines w:val="0"/>
+        <w:widowControl/>
+        <w:suppressLineNumbers w:val="0"/>
+        <w:jc w:val="left"/>
+        <w:rPr>
+          <w:rFonts w:hint="default" w:ascii="Times New Roman" w:hAnsi="Times New Roman" w:eastAsia="SimSun" w:cs="Times New Roman"/>
+          <w:b/>
+          <w:bCs/>
+          <w:kern w:val="0"/>
+          <w:sz w:val="24"/>
+          <w:szCs w:val="24"/>
+          <w:lang w:val="en-US" w:eastAsia="zh-CN" w:bidi="ar"/>
+        </w:rPr>
+      </w:pPr>
+      <w:r>
+        <w:rPr>
+          <w:rFonts w:hint="default" w:ascii="Times New Roman" w:hAnsi="Times New Roman" w:eastAsia="SimSun" w:cs="Times New Roman"/>
+          <w:b/>
+          <w:bCs/>
+          <w:kern w:val="0"/>
+          <w:sz w:val="24"/>
+          <w:szCs w:val="24"/>
+          <w:lang w:val="en-US" w:eastAsia="zh-CN" w:bidi="ar"/>
+        </w:rPr>
+        <w:t>Ce face un server DNS</w:t>
+      </w:r>
+    </w:p>
+    <w:p>
+      <w:pPr>
+        <w:pStyle w:val="11"/>
+        <w:keepNext w:val="0"/>
+        <w:keepLines w:val="0"/>
+        <w:widowControl/>
+        <w:suppressLineNumbers w:val="0"/>
+        <w:ind w:firstLine="720" w:firstLineChars="0"/>
+        <w:jc w:val="left"/>
+        <w:rPr>
+          <w:rFonts w:hint="default" w:ascii="Times New Roman" w:hAnsi="Times New Roman" w:eastAsia="SimSun" w:cs="Times New Roman"/>
+          <w:b w:val="0"/>
+          <w:bCs w:val="0"/>
+          <w:kern w:val="0"/>
+          <w:sz w:val="24"/>
+          <w:szCs w:val="24"/>
+          <w:lang w:val="en-US" w:eastAsia="zh-CN" w:bidi="ar"/>
+        </w:rPr>
+      </w:pPr>
+      <w:r>
+        <w:rPr>
+          <w:rFonts w:hint="default" w:ascii="Times New Roman" w:hAnsi="Times New Roman" w:eastAsia="SimSun" w:cs="Times New Roman"/>
+          <w:b w:val="0"/>
+          <w:bCs w:val="0"/>
+          <w:kern w:val="0"/>
+          <w:sz w:val="24"/>
+          <w:szCs w:val="24"/>
+          <w:lang w:val="en-US" w:eastAsia="zh-CN" w:bidi="ar"/>
+        </w:rPr>
+        <w:t>Un server DNS este un dispozitiv sau serviciu care gestionează interogările DNS și realizează conversia numelor de domenii în adrese IP. Atunci când un utilizator solicită accesul la o anumită pagină web, cererea inițială trece printr-un server DNS care identifică adresa IP corespunzătoare domeniului solicitat. În mod uzual, serverele DNS sunt configurate să păstreze o bază de date actualizată, în care fiecare nume de domeniu cunoscut este asociat cu o adresă IP specifică.</w:t>
+      </w:r>
+      <w:r>
+        <w:rPr>
+          <w:rFonts w:hint="default" w:ascii="Times New Roman" w:hAnsi="Times New Roman" w:eastAsia="SimSun" w:cs="Times New Roman"/>
+          <w:b w:val="0"/>
+          <w:bCs w:val="0"/>
+          <w:kern w:val="0"/>
+          <w:sz w:val="24"/>
+          <w:szCs w:val="24"/>
+          <w:lang w:val="en-US" w:eastAsia="zh-CN" w:bidi="ar"/>
+        </w:rPr>
+        <w:br w:type="textWrapping"/>
+      </w:r>
+      <w:r>
+        <w:rPr>
+          <w:rFonts w:hint="default" w:ascii="Times New Roman" w:hAnsi="Times New Roman" w:eastAsia="SimSun" w:cs="Times New Roman"/>
+          <w:b w:val="0"/>
+          <w:bCs w:val="0"/>
+          <w:kern w:val="0"/>
+          <w:sz w:val="24"/>
+          <w:szCs w:val="24"/>
+          <w:lang w:val="en-US" w:eastAsia="zh-CN" w:bidi="ar"/>
+        </w:rPr>
+        <w:tab/>
+        <w:t>Există mai multe tipuri de servere DNS implicate în rezolvarea unei interogări DNS. Serverul DNS local sau recursiv primește cererea inițială și încearcă să ofere un răspuns rapid folosind informații stocate în cache-ul local. Dacă nu are informația solicitată, serverul recursiv va trimite interogarea către alte servere DNS superioare. Serverele autoritare, care au autoritate asupra anumitor domenii specifice, furnizează răspunsuri definitive pentru domeniile administrate. Astfel, serverul DNS acționează ca un mediator eficient între utilizator și resursele solicitate pe internet, asigurând rezolvarea rapidă și precisă a adreselor și menținând buna funcționare a comunicației între dispozitive și servere.</w:t>
+      </w:r>
+    </w:p>
+    <w:p>
+      <w:pPr>
+        <w:pStyle w:val="11"/>
+        <w:keepNext w:val="0"/>
+        <w:keepLines w:val="0"/>
+        <w:widowControl/>
+        <w:suppressLineNumbers w:val="0"/>
+        <w:jc w:val="left"/>
+        <w:rPr>
+          <w:rFonts w:hint="default" w:ascii="Times New Roman" w:hAnsi="Times New Roman" w:eastAsia="SimSun" w:cs="Times New Roman"/>
+          <w:b/>
+          <w:bCs/>
+          <w:kern w:val="0"/>
+          <w:sz w:val="24"/>
+          <w:szCs w:val="24"/>
+          <w:lang w:val="en-US" w:eastAsia="zh-CN" w:bidi="ar"/>
+        </w:rPr>
+      </w:pPr>
+      <w:r>
+        <w:rPr>
+          <w:rFonts w:hint="default" w:ascii="Times New Roman" w:hAnsi="Times New Roman" w:eastAsia="SimSun" w:cs="Times New Roman"/>
+          <w:b/>
+          <w:bCs/>
+          <w:kern w:val="0"/>
+          <w:sz w:val="24"/>
+          <w:szCs w:val="24"/>
+          <w:lang w:val="en-US" w:eastAsia="zh-CN" w:bidi="ar"/>
+        </w:rPr>
+        <w:t>Ce se întâmplă când te conectezi la o rețea (serverul DNS prin DHCP)</w:t>
+      </w:r>
+    </w:p>
+    <w:p>
+      <w:pPr>
+        <w:pStyle w:val="11"/>
+        <w:keepNext w:val="0"/>
+        <w:keepLines w:val="0"/>
+        <w:widowControl/>
+        <w:suppressLineNumbers w:val="0"/>
+        <w:ind w:firstLine="720" w:firstLineChars="0"/>
+        <w:jc w:val="left"/>
+        <w:rPr>
+          <w:rFonts w:hint="default" w:ascii="Times New Roman" w:hAnsi="Times New Roman" w:eastAsia="SimSun" w:cs="Times New Roman"/>
+          <w:b w:val="0"/>
+          <w:bCs w:val="0"/>
+          <w:kern w:val="0"/>
+          <w:sz w:val="24"/>
+          <w:szCs w:val="24"/>
+          <w:lang w:val="en-US" w:eastAsia="zh-CN" w:bidi="ar"/>
+        </w:rPr>
+      </w:pPr>
+      <w:r>
+        <w:rPr>
+          <w:rFonts w:hint="default" w:ascii="Times New Roman" w:hAnsi="Times New Roman" w:eastAsia="SimSun" w:cs="Times New Roman"/>
+          <w:b w:val="0"/>
+          <w:bCs w:val="0"/>
+          <w:kern w:val="0"/>
+          <w:sz w:val="24"/>
+          <w:szCs w:val="24"/>
+          <w:lang w:val="en-US" w:eastAsia="zh-CN" w:bidi="ar"/>
+        </w:rPr>
+        <w:t>Când un dispozitiv se conectează la o rețea Wi-Fi sau prin cablu, acesta folosește protocolul DHCP (Dynamic Host Configuration Protocol) pentru a obține automat configurația necesară funcționării în rețea. Printre aceste informații se află și adresa IP a dispozitivului, adresa gateway-ului implicit și serverele DNS care vor fi utilizate pentru rezolvarea adreselor. DHCP simplifică procesul de conectare, permițând dispozitivului să se conecteze automat, fără configurări manuale din partea utilizatorului.</w:t>
+      </w:r>
+      <w:r>
+        <w:rPr>
+          <w:rFonts w:hint="default" w:ascii="Times New Roman" w:hAnsi="Times New Roman" w:eastAsia="SimSun" w:cs="Times New Roman"/>
+          <w:b w:val="0"/>
+          <w:bCs w:val="0"/>
+          <w:kern w:val="0"/>
+          <w:sz w:val="24"/>
+          <w:szCs w:val="24"/>
+          <w:lang w:val="en-US" w:eastAsia="zh-CN" w:bidi="ar"/>
+        </w:rPr>
+        <w:br w:type="textWrapping"/>
+      </w:r>
+      <w:r>
+        <w:rPr>
+          <w:rFonts w:hint="default" w:ascii="Times New Roman" w:hAnsi="Times New Roman" w:eastAsia="SimSun" w:cs="Times New Roman"/>
+          <w:b w:val="0"/>
+          <w:bCs w:val="0"/>
+          <w:kern w:val="0"/>
+          <w:sz w:val="24"/>
+          <w:szCs w:val="24"/>
+          <w:lang w:val="en-US" w:eastAsia="zh-CN" w:bidi="ar"/>
+        </w:rPr>
+        <w:tab/>
+        <w:t>Odată conectat, dispozitivul client primește automat una sau mai multe adrese ale serverelor DNS configurate în rețeaua respectivă. De exemplu, într-o rețea casnică obișnuită, routerul va furniza prin DHCP propriul său IP drept server DNS principal, iar routerul va redirecționa mai departe aceste interogări către serverele DNS externe configurate. Configurarea automată prin DHCP asigură utilizatorului o experiență transparentă și fără probleme, însă introduce și un potențial punct slab: dacă dispozitivul DHCP furnizează în mod intenționat adrese DNS malițioase sau false, dispozitivele conectate vor deveni vulnerabile la atacuri de tip DNS Hijacking.</w:t>
+      </w:r>
+    </w:p>
+    <w:p>
+      <w:pPr>
+        <w:pStyle w:val="11"/>
+        <w:keepNext w:val="0"/>
+        <w:keepLines w:val="0"/>
+        <w:widowControl/>
+        <w:suppressLineNumbers w:val="0"/>
+        <w:jc w:val="left"/>
+        <w:rPr>
+          <w:rFonts w:hint="default" w:ascii="Times New Roman" w:hAnsi="Times New Roman" w:eastAsia="SimSun" w:cs="Times New Roman"/>
+          <w:b/>
+          <w:bCs/>
+          <w:kern w:val="0"/>
+          <w:sz w:val="24"/>
+          <w:szCs w:val="24"/>
+          <w:lang w:val="en-US" w:eastAsia="zh-CN" w:bidi="ar"/>
+        </w:rPr>
+      </w:pPr>
+      <w:r>
+        <w:rPr>
+          <w:rFonts w:hint="default" w:ascii="Times New Roman" w:hAnsi="Times New Roman" w:eastAsia="SimSun" w:cs="Times New Roman"/>
+          <w:b/>
+          <w:bCs/>
+          <w:kern w:val="0"/>
+          <w:sz w:val="24"/>
+          <w:szCs w:val="24"/>
+          <w:lang w:val="en-US" w:eastAsia="zh-CN" w:bidi="ar"/>
+        </w:rPr>
+        <w:t>Cum poate fi folosit ESP32 pentru DNS Hijacking și redirecționarea utilizatorului către o pagină falsă</w:t>
+      </w:r>
+    </w:p>
+    <w:p>
+      <w:pPr>
+        <w:pStyle w:val="11"/>
+        <w:keepNext w:val="0"/>
+        <w:keepLines w:val="0"/>
+        <w:widowControl/>
+        <w:suppressLineNumbers w:val="0"/>
+        <w:ind w:firstLine="720" w:firstLineChars="0"/>
+        <w:jc w:val="left"/>
+        <w:rPr>
+          <w:rFonts w:hint="default" w:ascii="Times New Roman" w:hAnsi="Times New Roman" w:eastAsia="SimSun" w:cs="Times New Roman"/>
+          <w:b w:val="0"/>
+          <w:bCs w:val="0"/>
+          <w:kern w:val="0"/>
+          <w:sz w:val="24"/>
+          <w:szCs w:val="24"/>
+          <w:lang w:val="en-US" w:eastAsia="zh-CN" w:bidi="ar"/>
+        </w:rPr>
+      </w:pPr>
+      <w:r>
+        <w:rPr>
+          <w:rFonts w:hint="default" w:ascii="Times New Roman" w:hAnsi="Times New Roman" w:eastAsia="SimSun" w:cs="Times New Roman"/>
+          <w:b w:val="0"/>
+          <w:bCs w:val="0"/>
+          <w:kern w:val="0"/>
+          <w:sz w:val="24"/>
+          <w:szCs w:val="24"/>
+          <w:lang w:val="en-US" w:eastAsia="zh-CN" w:bidi="ar"/>
+        </w:rPr>
+        <w:t>ESP32 poate implementa eficient atacul DNS Hijacking datorită capacității sale de a acționa simultan ca server DNS și punct de acces Wi-Fi. În acest scenariu, ESP32 furnizează prin protocolul DHCP propriul său IP ca server DNS pentru dispozitivele conectate. Astfel, toate cererile DNS ale utilizatorului trec prin ESP32. Când utilizatorul încearcă să acceseze un site cunoscut, cum ar fi Facebook.com, ESP32 interceptează cererea DNS și, în loc să returneze adresa IP reală a site-ului, returnează propriul său IP.</w:t>
+      </w:r>
+      <w:r>
+        <w:rPr>
+          <w:rFonts w:hint="default" w:ascii="Times New Roman" w:hAnsi="Times New Roman" w:eastAsia="SimSun" w:cs="Times New Roman"/>
+          <w:b w:val="0"/>
+          <w:bCs w:val="0"/>
+          <w:kern w:val="0"/>
+          <w:sz w:val="24"/>
+          <w:szCs w:val="24"/>
+          <w:lang w:val="en-US" w:eastAsia="zh-CN" w:bidi="ar"/>
+        </w:rPr>
+        <w:br w:type="textWrapping"/>
+      </w:r>
+      <w:r>
+        <w:rPr>
+          <w:rFonts w:hint="default" w:ascii="Times New Roman" w:hAnsi="Times New Roman" w:eastAsia="SimSun" w:cs="Times New Roman"/>
+          <w:b w:val="0"/>
+          <w:bCs w:val="0"/>
+          <w:kern w:val="0"/>
+          <w:sz w:val="24"/>
+          <w:szCs w:val="24"/>
+          <w:lang w:val="en-US" w:eastAsia="zh-CN" w:bidi="ar"/>
+        </w:rPr>
+        <w:tab/>
+        <w:t>Această manipulare determină dispozitivul utilizatorului să direcționeze traficul web către ESP32, considerând că aceasta este adresa corectă a serverului solicitat. La portul 80, ESP32 servește o pagină web falsă, o copie exactă a site-ului original (în exemplul dat, o copie a paginii de autentificare Facebook). Utilizatorul, fără a bănui că a fost redirecționat, introduce datele personale sau credențialele de autentificare. Aceste date sunt apoi capturate și stocate de ESP32, demonstrând clar cât de simplu poate fi compromisă securitatea utilizatorului într-o rețea nesigură sau compromisă. Acest tip de atac subliniază importanța configurărilor DNS sigure și a utilizării unor rețele Wi-Fi cunoscute și securizate.</w:t>
+      </w:r>
+      <w:bookmarkStart w:id="0" w:name="_GoBack"/>
+      <w:bookmarkEnd w:id="0"/>
+    </w:p>
+    <w:p>
+      <w:pPr>
+        <w:pStyle w:val="11"/>
+        <w:keepNext w:val="0"/>
+        <w:keepLines w:val="0"/>
+        <w:widowControl/>
+        <w:suppressLineNumbers w:val="0"/>
+        <w:jc w:val="left"/>
+        <w:rPr>
+          <w:rFonts w:hint="default" w:ascii="Times New Roman" w:hAnsi="Times New Roman" w:eastAsia="SimSun" w:cs="Times New Roman"/>
+          <w:b w:val="0"/>
+          <w:bCs w:val="0"/>
+          <w:kern w:val="0"/>
+          <w:sz w:val="24"/>
+          <w:szCs w:val="24"/>
+          <w:lang w:val="en-US" w:eastAsia="zh-CN" w:bidi="ar"/>
+        </w:rPr>
+      </w:pPr>
+      <w:r>
+        <w:rPr>
+          <w:rFonts w:hint="default" w:ascii="Times New Roman" w:hAnsi="Times New Roman" w:eastAsia="SimSun" w:cs="Times New Roman"/>
+          <w:b w:val="0"/>
+          <w:bCs w:val="0"/>
+          <w:kern w:val="0"/>
+          <w:sz w:val="24"/>
+          <w:szCs w:val="24"/>
+          <w:lang w:val="en-US" w:eastAsia="zh-CN" w:bidi="ar"/>
+        </w:rPr>
+        <w:t>4.3 Deauthentication attack</w:t>
+      </w:r>
+    </w:p>
+    <w:p>
+      <w:pPr>
+        <w:pStyle w:val="11"/>
+        <w:keepNext w:val="0"/>
+        <w:keepLines w:val="0"/>
+        <w:widowControl/>
+        <w:suppressLineNumbers w:val="0"/>
+        <w:jc w:val="left"/>
+        <w:rPr>
+          <w:rFonts w:hint="default" w:ascii="Times New Roman" w:hAnsi="Times New Roman" w:eastAsia="SimSun" w:cs="Times New Roman"/>
+          <w:b w:val="0"/>
+          <w:bCs w:val="0"/>
+          <w:kern w:val="0"/>
+          <w:sz w:val="24"/>
+          <w:szCs w:val="24"/>
+          <w:lang w:val="en-US" w:eastAsia="zh-CN" w:bidi="ar"/>
+        </w:rPr>
+      </w:pPr>
+      <w:r>
+        <w:rPr>
+          <w:rFonts w:hint="default" w:ascii="Times New Roman" w:hAnsi="Times New Roman" w:eastAsia="SimSun" w:cs="Times New Roman"/>
+          <w:b w:val="0"/>
+          <w:bCs w:val="0"/>
+          <w:kern w:val="0"/>
+          <w:sz w:val="24"/>
+          <w:szCs w:val="24"/>
+          <w:lang w:val="en-US" w:eastAsia="zh-CN" w:bidi="ar"/>
+        </w:rPr>
+        <w:t>&lt;Pune de ce nu merge deautentificarea cu pachete de tip broadcast conform documentatia Aircrack-Ng “https://www.aircrack-ng.org/doku.php?id=deauthentication#why_does_deauthentication_not_work”&gt;</w:t>
+      </w:r>
+    </w:p>
+    <w:p>
+      <w:pPr>
+        <w:pStyle w:val="11"/>
+        <w:keepNext w:val="0"/>
+        <w:keepLines w:val="0"/>
+        <w:widowControl/>
+        <w:numPr>
+          <w:numId w:val="0"/>
+        </w:numPr>
+        <w:suppressLineNumbers w:val="0"/>
+        <w:spacing w:before="0" w:beforeAutospacing="0" w:after="0" w:afterAutospacing="0"/>
         <w:ind w:right="0" w:rightChars="0"/>
         <w:jc w:val="left"/>
         <w:rPr>
-          <w:rFonts w:hint="default" w:ascii="Times New Roman" w:hAnsi="Times New Roman" w:cs="Times New Roman"/>
-          <w:b/>
-          <w:bCs/>
-          <w:lang w:val="en-US"/>
+          <w:rFonts w:hint="default" w:ascii="Times New Roman" w:hAnsi="Times New Roman" w:eastAsia="SimSun" w:cs="Times New Roman"/>
+          <w:b w:val="0"/>
+          <w:bCs w:val="0"/>
+          <w:kern w:val="0"/>
+          <w:sz w:val="24"/>
+          <w:szCs w:val="24"/>
+          <w:lang w:val="en-US" w:eastAsia="zh-CN" w:bidi="ar"/>
         </w:rPr>
         <w:sectPr>
           <w:footerReference r:id="rId3" w:type="default"/>
@@ -5158,7 +6391,7 @@
       <w:pPr>
         <w:numPr>
           <w:ilvl w:val="0"/>
-          <w:numId w:val="5"/>
+          <w:numId w:val="4"/>
         </w:numPr>
         <w:ind w:firstLine="720" w:firstLineChars="0"/>
         <w:rPr>
@@ -5207,7 +6440,7 @@
         <w:widowControl/>
         <w:numPr>
           <w:ilvl w:val="0"/>
-          <w:numId w:val="6"/>
+          <w:numId w:val="5"/>
         </w:numPr>
         <w:suppressLineNumbers w:val="0"/>
         <w:spacing w:before="0" w:beforeAutospacing="0" w:after="0" w:afterAutospacing="0"/>
@@ -5231,7 +6464,7 @@
         <w:widowControl/>
         <w:numPr>
           <w:ilvl w:val="0"/>
-          <w:numId w:val="6"/>
+          <w:numId w:val="5"/>
         </w:numPr>
         <w:suppressLineNumbers w:val="0"/>
         <w:spacing w:before="0" w:beforeAutospacing="0" w:after="0" w:afterAutospacing="0"/>
@@ -5285,7 +6518,7 @@
         <w:widowControl/>
         <w:numPr>
           <w:ilvl w:val="0"/>
-          <w:numId w:val="6"/>
+          <w:numId w:val="5"/>
         </w:numPr>
         <w:suppressLineNumbers w:val="0"/>
         <w:spacing w:before="0" w:beforeAutospacing="0" w:after="0" w:afterAutospacing="0"/>
@@ -5339,7 +6572,7 @@
         <w:widowControl/>
         <w:numPr>
           <w:ilvl w:val="0"/>
-          <w:numId w:val="6"/>
+          <w:numId w:val="5"/>
         </w:numPr>
         <w:suppressLineNumbers w:val="0"/>
         <w:spacing w:before="0" w:beforeAutospacing="0" w:after="0" w:afterAutospacing="0"/>
@@ -5393,7 +6626,7 @@
         <w:widowControl/>
         <w:numPr>
           <w:ilvl w:val="0"/>
-          <w:numId w:val="6"/>
+          <w:numId w:val="5"/>
         </w:numPr>
         <w:suppressLineNumbers w:val="0"/>
         <w:spacing w:before="0" w:beforeAutospacing="0" w:after="0" w:afterAutospacing="0"/>
@@ -5447,7 +6680,7 @@
         <w:widowControl/>
         <w:numPr>
           <w:ilvl w:val="0"/>
-          <w:numId w:val="6"/>
+          <w:numId w:val="5"/>
         </w:numPr>
         <w:suppressLineNumbers w:val="0"/>
         <w:spacing w:before="0" w:beforeAutospacing="0" w:after="0" w:afterAutospacing="0"/>
@@ -5501,7 +6734,7 @@
         <w:widowControl/>
         <w:numPr>
           <w:ilvl w:val="0"/>
-          <w:numId w:val="6"/>
+          <w:numId w:val="5"/>
         </w:numPr>
         <w:suppressLineNumbers w:val="0"/>
         <w:spacing w:before="0" w:beforeAutospacing="0" w:after="0" w:afterAutospacing="0"/>
@@ -5555,7 +6788,7 @@
         <w:widowControl/>
         <w:numPr>
           <w:ilvl w:val="0"/>
-          <w:numId w:val="6"/>
+          <w:numId w:val="5"/>
         </w:numPr>
         <w:suppressLineNumbers w:val="0"/>
         <w:spacing w:before="0" w:beforeAutospacing="0" w:after="0" w:afterAutospacing="0"/>
@@ -5791,155 +7024,6 @@
     </w:lvl>
   </w:abstractNum>
   <w:abstractNum w:abstractNumId="3">
-    <w:nsid w:val="FFF5A12A"/>
-    <w:multiLevelType w:val="multilevel"/>
-    <w:tmpl w:val="FFF5A12A"/>
-    <w:lvl w:ilvl="0" w:tentative="0">
-      <w:start w:val="1"/>
-      <w:numFmt w:val="bullet"/>
-      <w:lvlText w:val=""/>
-      <w:lvlJc w:val="left"/>
-      <w:pPr>
-        <w:tabs>
-          <w:tab w:val="left" w:pos="720"/>
-        </w:tabs>
-        <w:ind w:left="720" w:hanging="360"/>
-      </w:pPr>
-      <w:rPr>
-        <w:rFonts w:hint="default" w:ascii="Symbol" w:hAnsi="Symbol" w:cs="Symbol"/>
-        <w:sz w:val="20"/>
-      </w:rPr>
-    </w:lvl>
-    <w:lvl w:ilvl="1" w:tentative="0">
-      <w:start w:val="1"/>
-      <w:numFmt w:val="bullet"/>
-      <w:lvlText w:val="o"/>
-      <w:lvlJc w:val="left"/>
-      <w:pPr>
-        <w:tabs>
-          <w:tab w:val="left" w:pos="1440"/>
-        </w:tabs>
-        <w:ind w:left="1440" w:hanging="360"/>
-      </w:pPr>
-      <w:rPr>
-        <w:rFonts w:hint="default" w:ascii="Courier New" w:hAnsi="Courier New" w:cs="Courier New"/>
-        <w:sz w:val="20"/>
-      </w:rPr>
-    </w:lvl>
-    <w:lvl w:ilvl="2" w:tentative="0">
-      <w:start w:val="1"/>
-      <w:numFmt w:val="bullet"/>
-      <w:lvlText w:val=""/>
-      <w:lvlJc w:val="left"/>
-      <w:pPr>
-        <w:tabs>
-          <w:tab w:val="left" w:pos="2160"/>
-        </w:tabs>
-        <w:ind w:left="2160" w:hanging="360"/>
-      </w:pPr>
-      <w:rPr>
-        <w:rFonts w:hint="default" w:ascii="Wingdings" w:hAnsi="Wingdings" w:cs="Wingdings"/>
-        <w:sz w:val="20"/>
-      </w:rPr>
-    </w:lvl>
-    <w:lvl w:ilvl="3" w:tentative="0">
-      <w:start w:val="1"/>
-      <w:numFmt w:val="bullet"/>
-      <w:lvlText w:val=""/>
-      <w:lvlJc w:val="left"/>
-      <w:pPr>
-        <w:tabs>
-          <w:tab w:val="left" w:pos="2880"/>
-        </w:tabs>
-        <w:ind w:left="2880" w:hanging="360"/>
-      </w:pPr>
-      <w:rPr>
-        <w:rFonts w:hint="default" w:ascii="Wingdings" w:hAnsi="Wingdings" w:cs="Wingdings"/>
-        <w:sz w:val="20"/>
-      </w:rPr>
-    </w:lvl>
-    <w:lvl w:ilvl="4" w:tentative="0">
-      <w:start w:val="1"/>
-      <w:numFmt w:val="bullet"/>
-      <w:lvlText w:val=""/>
-      <w:lvlJc w:val="left"/>
-      <w:pPr>
-        <w:tabs>
-          <w:tab w:val="left" w:pos="3600"/>
-        </w:tabs>
-        <w:ind w:left="3600" w:hanging="360"/>
-      </w:pPr>
-      <w:rPr>
-        <w:rFonts w:hint="default" w:ascii="Wingdings" w:hAnsi="Wingdings" w:cs="Wingdings"/>
-        <w:sz w:val="20"/>
-      </w:rPr>
-    </w:lvl>
-    <w:lvl w:ilvl="5" w:tentative="0">
-      <w:start w:val="1"/>
-      <w:numFmt w:val="bullet"/>
-      <w:lvlText w:val=""/>
-      <w:lvlJc w:val="left"/>
-      <w:pPr>
-        <w:tabs>
-          <w:tab w:val="left" w:pos="4320"/>
-        </w:tabs>
-        <w:ind w:left="4320" w:hanging="360"/>
-      </w:pPr>
-      <w:rPr>
-        <w:rFonts w:hint="default" w:ascii="Wingdings" w:hAnsi="Wingdings" w:cs="Wingdings"/>
-        <w:sz w:val="20"/>
-      </w:rPr>
-    </w:lvl>
-    <w:lvl w:ilvl="6" w:tentative="0">
-      <w:start w:val="1"/>
-      <w:numFmt w:val="bullet"/>
-      <w:lvlText w:val=""/>
-      <w:lvlJc w:val="left"/>
-      <w:pPr>
-        <w:tabs>
-          <w:tab w:val="left" w:pos="5040"/>
-        </w:tabs>
-        <w:ind w:left="5040" w:hanging="360"/>
-      </w:pPr>
-      <w:rPr>
-        <w:rFonts w:hint="default" w:ascii="Wingdings" w:hAnsi="Wingdings" w:cs="Wingdings"/>
-        <w:sz w:val="20"/>
-      </w:rPr>
-    </w:lvl>
-    <w:lvl w:ilvl="7" w:tentative="0">
-      <w:start w:val="1"/>
-      <w:numFmt w:val="bullet"/>
-      <w:lvlText w:val=""/>
-      <w:lvlJc w:val="left"/>
-      <w:pPr>
-        <w:tabs>
-          <w:tab w:val="left" w:pos="5760"/>
-        </w:tabs>
-        <w:ind w:left="5760" w:hanging="360"/>
-      </w:pPr>
-      <w:rPr>
-        <w:rFonts w:hint="default" w:ascii="Wingdings" w:hAnsi="Wingdings" w:cs="Wingdings"/>
-        <w:sz w:val="20"/>
-      </w:rPr>
-    </w:lvl>
-    <w:lvl w:ilvl="8" w:tentative="0">
-      <w:start w:val="1"/>
-      <w:numFmt w:val="bullet"/>
-      <w:lvlText w:val=""/>
-      <w:lvlJc w:val="left"/>
-      <w:pPr>
-        <w:tabs>
-          <w:tab w:val="left" w:pos="6480"/>
-        </w:tabs>
-        <w:ind w:left="6480" w:hanging="360"/>
-      </w:pPr>
-      <w:rPr>
-        <w:rFonts w:hint="default" w:ascii="Wingdings" w:hAnsi="Wingdings" w:cs="Wingdings"/>
-        <w:sz w:val="20"/>
-      </w:rPr>
-    </w:lvl>
-  </w:abstractNum>
-  <w:abstractNum w:abstractNumId="4">
     <w:nsid w:val="FFFF7B82"/>
     <w:multiLevelType w:val="singleLevel"/>
     <w:tmpl w:val="FFFF7B82"/>
@@ -5959,7 +7043,7 @@
       </w:rPr>
     </w:lvl>
   </w:abstractNum>
-  <w:abstractNum w:abstractNumId="5">
+  <w:abstractNum w:abstractNumId="4">
     <w:nsid w:val="368AF884"/>
     <w:multiLevelType w:val="multilevel"/>
     <w:tmpl w:val="368AF884"/>
@@ -6079,21 +7163,18 @@
     </w:lvl>
   </w:abstractNum>
   <w:num w:numId="1">
-    <w:abstractNumId w:val="5"/>
+    <w:abstractNumId w:val="4"/>
   </w:num>
   <w:num w:numId="2">
-    <w:abstractNumId w:val="4"/>
+    <w:abstractNumId w:val="3"/>
   </w:num>
   <w:num w:numId="3">
     <w:abstractNumId w:val="2"/>
   </w:num>
   <w:num w:numId="4">
-    <w:abstractNumId w:val="3"/>
+    <w:abstractNumId w:val="0"/>
   </w:num>
   <w:num w:numId="5">
-    <w:abstractNumId w:val="0"/>
-  </w:num>
-  <w:num w:numId="6">
     <w:abstractNumId w:val="1"/>
   </w:num>
 </w:numbering>

</xml_diff>